<commit_message>
adding user/provider/admin api docs
</commit_message>
<xml_diff>
--- a/API'S/LIST OF USER Section API.docx
+++ b/API'S/LIST OF USER Section API.docx
@@ -120,9 +120,173 @@
           <w:ilvl w:val="0"/>
           <w:numId w:val="6"/>
         </w:numPr>
-      </w:pPr>
-      <w:r>
-        <w:t xml:space="preserve">Login </w:t>
+        <w:rPr>
+          <w:highlight w:val="yellow"/>
+        </w:rPr>
+      </w:pPr>
+      <w:r>
+        <w:rPr>
+          <w:highlight w:val="yellow"/>
+        </w:rPr>
+        <w:t>Register</w:t>
+      </w:r>
+    </w:p>
+    <w:p>
+      <w:pPr>
+        <w:pStyle w:val="ListParagraph"/>
+        <w:numPr>
+          <w:ilvl w:val="1"/>
+          <w:numId w:val="6"/>
+        </w:numPr>
+        <w:rPr>
+          <w:highlight w:val="yellow"/>
+        </w:rPr>
+      </w:pPr>
+      <w:r>
+        <w:rPr>
+          <w:highlight w:val="yellow"/>
+        </w:rPr>
+        <w:t>Fields</w:t>
+      </w:r>
+    </w:p>
+    <w:p>
+      <w:pPr>
+        <w:pStyle w:val="ListParagraph"/>
+        <w:numPr>
+          <w:ilvl w:val="0"/>
+          <w:numId w:val="20"/>
+        </w:numPr>
+        <w:rPr>
+          <w:highlight w:val="yellow"/>
+        </w:rPr>
+      </w:pPr>
+      <w:r>
+        <w:rPr>
+          <w:highlight w:val="yellow"/>
+        </w:rPr>
+        <w:t>Full Name</w:t>
+      </w:r>
+    </w:p>
+    <w:p>
+      <w:pPr>
+        <w:pStyle w:val="ListParagraph"/>
+        <w:numPr>
+          <w:ilvl w:val="0"/>
+          <w:numId w:val="20"/>
+        </w:numPr>
+        <w:rPr>
+          <w:highlight w:val="yellow"/>
+        </w:rPr>
+      </w:pPr>
+      <w:r>
+        <w:rPr>
+          <w:highlight w:val="yellow"/>
+        </w:rPr>
+        <w:t>Email</w:t>
+      </w:r>
+    </w:p>
+    <w:p>
+      <w:pPr>
+        <w:pStyle w:val="ListParagraph"/>
+        <w:numPr>
+          <w:ilvl w:val="0"/>
+          <w:numId w:val="20"/>
+        </w:numPr>
+        <w:rPr>
+          <w:highlight w:val="yellow"/>
+        </w:rPr>
+      </w:pPr>
+      <w:proofErr w:type="spellStart"/>
+      <w:r>
+        <w:rPr>
+          <w:highlight w:val="yellow"/>
+        </w:rPr>
+        <w:t>phoneNumber</w:t>
+      </w:r>
+      <w:proofErr w:type="spellEnd"/>
+    </w:p>
+    <w:p>
+      <w:pPr>
+        <w:pStyle w:val="ListParagraph"/>
+        <w:numPr>
+          <w:ilvl w:val="0"/>
+          <w:numId w:val="20"/>
+        </w:numPr>
+        <w:rPr>
+          <w:highlight w:val="yellow"/>
+        </w:rPr>
+      </w:pPr>
+      <w:r>
+        <w:rPr>
+          <w:highlight w:val="yellow"/>
+        </w:rPr>
+        <w:t>Password</w:t>
+      </w:r>
+    </w:p>
+    <w:p>
+      <w:pPr>
+        <w:pStyle w:val="ListParagraph"/>
+        <w:numPr>
+          <w:ilvl w:val="0"/>
+          <w:numId w:val="20"/>
+        </w:numPr>
+        <w:rPr>
+          <w:highlight w:val="yellow"/>
+        </w:rPr>
+      </w:pPr>
+      <w:r>
+        <w:rPr>
+          <w:highlight w:val="yellow"/>
+        </w:rPr>
+        <w:t>Address</w:t>
+      </w:r>
+    </w:p>
+    <w:p>
+      <w:pPr>
+        <w:pStyle w:val="ListParagraph"/>
+        <w:numPr>
+          <w:ilvl w:val="1"/>
+          <w:numId w:val="6"/>
+        </w:numPr>
+        <w:rPr>
+          <w:highlight w:val="yellow"/>
+        </w:rPr>
+      </w:pPr>
+      <w:r>
+        <w:rPr>
+          <w:highlight w:val="yellow"/>
+        </w:rPr>
+        <w:t>Api’s</w:t>
+      </w:r>
+    </w:p>
+    <w:p>
+      <w:pPr>
+        <w:pStyle w:val="ListParagraph"/>
+        <w:numPr>
+          <w:ilvl w:val="0"/>
+          <w:numId w:val="30"/>
+        </w:numPr>
+        <w:rPr>
+          <w:highlight w:val="yellow"/>
+        </w:rPr>
+      </w:pPr>
+      <w:r>
+        <w:rPr>
+          <w:highlight w:val="yellow"/>
+        </w:rPr>
+        <w:t>POST – R</w:t>
+      </w:r>
+      <w:r>
+        <w:rPr>
+          <w:highlight w:val="yellow"/>
+        </w:rPr>
+        <w:t>EGISTER USER</w:t>
+      </w:r>
+      <w:r>
+        <w:rPr>
+          <w:highlight w:val="yellow"/>
+        </w:rPr>
+        <w:t>.</w:t>
       </w:r>
     </w:p>
     <w:p>
@@ -132,9 +296,111 @@
           <w:ilvl w:val="0"/>
           <w:numId w:val="6"/>
         </w:numPr>
-      </w:pPr>
-      <w:r>
-        <w:t>Register</w:t>
+        <w:rPr>
+          <w:highlight w:val="yellow"/>
+        </w:rPr>
+      </w:pPr>
+      <w:r>
+        <w:rPr>
+          <w:highlight w:val="yellow"/>
+        </w:rPr>
+        <w:t>Login</w:t>
+      </w:r>
+    </w:p>
+    <w:p>
+      <w:pPr>
+        <w:pStyle w:val="ListParagraph"/>
+        <w:numPr>
+          <w:ilvl w:val="1"/>
+          <w:numId w:val="6"/>
+        </w:numPr>
+        <w:rPr>
+          <w:highlight w:val="yellow"/>
+        </w:rPr>
+      </w:pPr>
+      <w:r>
+        <w:rPr>
+          <w:highlight w:val="yellow"/>
+        </w:rPr>
+        <w:t>Fields</w:t>
+      </w:r>
+    </w:p>
+    <w:p>
+      <w:pPr>
+        <w:pStyle w:val="ListParagraph"/>
+        <w:numPr>
+          <w:ilvl w:val="0"/>
+          <w:numId w:val="20"/>
+        </w:numPr>
+        <w:rPr>
+          <w:highlight w:val="yellow"/>
+        </w:rPr>
+      </w:pPr>
+      <w:r>
+        <w:rPr>
+          <w:highlight w:val="yellow"/>
+        </w:rPr>
+        <w:t>Email</w:t>
+      </w:r>
+    </w:p>
+    <w:p>
+      <w:pPr>
+        <w:pStyle w:val="ListParagraph"/>
+        <w:numPr>
+          <w:ilvl w:val="0"/>
+          <w:numId w:val="20"/>
+        </w:numPr>
+        <w:rPr>
+          <w:highlight w:val="yellow"/>
+        </w:rPr>
+      </w:pPr>
+      <w:r>
+        <w:rPr>
+          <w:highlight w:val="yellow"/>
+        </w:rPr>
+        <w:t>P</w:t>
+      </w:r>
+      <w:r>
+        <w:rPr>
+          <w:highlight w:val="yellow"/>
+        </w:rPr>
+        <w:t>assword</w:t>
+      </w:r>
+    </w:p>
+    <w:p>
+      <w:pPr>
+        <w:pStyle w:val="ListParagraph"/>
+        <w:numPr>
+          <w:ilvl w:val="1"/>
+          <w:numId w:val="6"/>
+        </w:numPr>
+        <w:rPr>
+          <w:highlight w:val="yellow"/>
+        </w:rPr>
+      </w:pPr>
+      <w:r>
+        <w:rPr>
+          <w:highlight w:val="yellow"/>
+        </w:rPr>
+        <w:t>API’s</w:t>
+      </w:r>
+    </w:p>
+    <w:p>
+      <w:pPr>
+        <w:pStyle w:val="ListParagraph"/>
+        <w:numPr>
+          <w:ilvl w:val="0"/>
+          <w:numId w:val="31"/>
+        </w:numPr>
+        <w:rPr>
+          <w:highlight w:val="yellow"/>
+        </w:rPr>
+      </w:pPr>
+      <w:r>
+        <w:rPr>
+          <w:highlight w:val="yellow"/>
+        </w:rPr>
+        <w:t>POST – LOGIN USER</w:t>
       </w:r>
     </w:p>
     <w:p>
@@ -144,9 +410,33 @@
           <w:ilvl w:val="0"/>
           <w:numId w:val="6"/>
         </w:numPr>
-      </w:pPr>
-      <w:r>
+        <w:rPr>
+          <w:highlight w:val="yellow"/>
+        </w:rPr>
+      </w:pPr>
+      <w:r>
+        <w:rPr>
+          <w:highlight w:val="yellow"/>
+        </w:rPr>
         <w:t>User profile</w:t>
+      </w:r>
+    </w:p>
+    <w:p>
+      <w:pPr>
+        <w:pStyle w:val="ListParagraph"/>
+        <w:numPr>
+          <w:ilvl w:val="0"/>
+          <w:numId w:val="21"/>
+        </w:numPr>
+        <w:rPr>
+          <w:highlight w:val="yellow"/>
+        </w:rPr>
+      </w:pPr>
+      <w:r>
+        <w:rPr>
+          <w:highlight w:val="yellow"/>
+        </w:rPr>
+        <w:t>GET USER DETAILS</w:t>
       </w:r>
     </w:p>
     <w:p>
@@ -189,7 +479,55 @@
         </w:numPr>
       </w:pPr>
       <w:r>
-        <w:t>Get booking details ----- optional</w:t>
+        <w:t>Add bookings</w:t>
+      </w:r>
+    </w:p>
+    <w:p>
+      <w:pPr>
+        <w:pStyle w:val="ListParagraph"/>
+        <w:numPr>
+          <w:ilvl w:val="0"/>
+          <w:numId w:val="13"/>
+        </w:numPr>
+      </w:pPr>
+      <w:r>
+        <w:t>Choose date. --- String[]</w:t>
+      </w:r>
+    </w:p>
+    <w:p>
+      <w:pPr>
+        <w:pStyle w:val="ListParagraph"/>
+        <w:numPr>
+          <w:ilvl w:val="0"/>
+          <w:numId w:val="13"/>
+        </w:numPr>
+      </w:pPr>
+      <w:r>
+        <w:t>Choose photographer ----optional</w:t>
+      </w:r>
+    </w:p>
+    <w:p>
+      <w:pPr>
+        <w:pStyle w:val="ListParagraph"/>
+        <w:numPr>
+          <w:ilvl w:val="0"/>
+          <w:numId w:val="13"/>
+        </w:numPr>
+      </w:pPr>
+      <w:r>
+        <w:t>Chose caters   --- optional</w:t>
+      </w:r>
+    </w:p>
+    <w:p>
+      <w:pPr>
+        <w:pStyle w:val="ListParagraph"/>
+        <w:numPr>
+          <w:ilvl w:val="0"/>
+          <w:numId w:val="13"/>
+        </w:numPr>
+      </w:pPr>
+      <w:r>
+        <w:t>Choose rooms --- optional</w:t>
       </w:r>
     </w:p>
     <w:p>
@@ -201,172 +539,7 @@
         </w:numPr>
       </w:pPr>
       <w:r>
-        <w:t>Add bookings</w:t>
-      </w:r>
-    </w:p>
-    <w:p>
-      <w:pPr>
-        <w:pStyle w:val="ListParagraph"/>
-        <w:numPr>
-          <w:ilvl w:val="0"/>
-          <w:numId w:val="13"/>
-        </w:numPr>
-      </w:pPr>
-      <w:r>
-        <w:t>Photographer</w:t>
-      </w:r>
-      <w:r>
-        <w:t>.</w:t>
-      </w:r>
-    </w:p>
-    <w:p>
-      <w:pPr>
-        <w:pStyle w:val="ListParagraph"/>
-        <w:numPr>
-          <w:ilvl w:val="0"/>
-          <w:numId w:val="16"/>
-        </w:numPr>
-      </w:pPr>
-      <w:r>
-        <w:t>Get all photographers details</w:t>
-      </w:r>
-    </w:p>
-    <w:p>
-      <w:pPr>
-        <w:pStyle w:val="ListParagraph"/>
-        <w:numPr>
-          <w:ilvl w:val="0"/>
-          <w:numId w:val="18"/>
-        </w:numPr>
-      </w:pPr>
-      <w:r>
-        <w:t>Get Personal details</w:t>
-      </w:r>
-    </w:p>
-    <w:p>
-      <w:pPr>
-        <w:pStyle w:val="ListParagraph"/>
-        <w:numPr>
-          <w:ilvl w:val="0"/>
-          <w:numId w:val="18"/>
-        </w:numPr>
-      </w:pPr>
-      <w:r>
-        <w:t>Get Work details</w:t>
-      </w:r>
-    </w:p>
-    <w:p>
-      <w:pPr>
-        <w:pStyle w:val="ListParagraph"/>
-        <w:numPr>
-          <w:ilvl w:val="0"/>
-          <w:numId w:val="18"/>
-        </w:numPr>
-      </w:pPr>
-      <w:r>
-        <w:t>Plans</w:t>
-      </w:r>
-    </w:p>
-    <w:p>
-      <w:pPr>
-        <w:pStyle w:val="ListParagraph"/>
-        <w:numPr>
-          <w:ilvl w:val="0"/>
-          <w:numId w:val="18"/>
-        </w:numPr>
-      </w:pPr>
-      <w:r>
-        <w:t>Book Photographer</w:t>
-      </w:r>
-    </w:p>
-    <w:p>
-      <w:pPr>
-        <w:pStyle w:val="ListParagraph"/>
-        <w:numPr>
-          <w:ilvl w:val="0"/>
-          <w:numId w:val="13"/>
-        </w:numPr>
-      </w:pPr>
-      <w:r>
-        <w:t>Caters details</w:t>
-      </w:r>
-      <w:r>
-        <w:t>.</w:t>
-      </w:r>
-    </w:p>
-    <w:p>
-      <w:pPr>
-        <w:pStyle w:val="ListParagraph"/>
-        <w:numPr>
-          <w:ilvl w:val="0"/>
-          <w:numId w:val="17"/>
-        </w:numPr>
-      </w:pPr>
-      <w:r>
-        <w:t>Get all caters details</w:t>
-      </w:r>
-    </w:p>
-    <w:p>
-      <w:pPr>
-        <w:pStyle w:val="ListParagraph"/>
-        <w:numPr>
-          <w:ilvl w:val="0"/>
-          <w:numId w:val="19"/>
-        </w:numPr>
-      </w:pPr>
-      <w:r>
-        <w:t>Caters owner details</w:t>
-      </w:r>
-    </w:p>
-    <w:p>
-      <w:pPr>
-        <w:pStyle w:val="ListParagraph"/>
-        <w:numPr>
-          <w:ilvl w:val="0"/>
-          <w:numId w:val="19"/>
-        </w:numPr>
-      </w:pPr>
-      <w:r>
-        <w:t xml:space="preserve">Plans </w:t>
-      </w:r>
-    </w:p>
-    <w:p>
-      <w:pPr>
-        <w:pStyle w:val="ListParagraph"/>
-        <w:numPr>
-          <w:ilvl w:val="0"/>
-          <w:numId w:val="19"/>
-        </w:numPr>
-      </w:pPr>
-      <w:r>
-        <w:t>Items with price for customise plate</w:t>
-      </w:r>
-    </w:p>
-    <w:p>
-      <w:pPr>
-        <w:pStyle w:val="ListParagraph"/>
-        <w:numPr>
-          <w:ilvl w:val="0"/>
-          <w:numId w:val="19"/>
-        </w:numPr>
-      </w:pPr>
-      <w:r>
-        <w:t>Book customise plate</w:t>
-      </w:r>
-    </w:p>
-    <w:p>
-      <w:pPr>
-        <w:pStyle w:val="ListParagraph"/>
-        <w:numPr>
-          <w:ilvl w:val="0"/>
-          <w:numId w:val="13"/>
-        </w:numPr>
-      </w:pPr>
-      <w:r>
-        <w:t xml:space="preserve">Get </w:t>
-      </w:r>
-      <w:r>
-        <w:t>Total AC and NON-AC room count.</w:t>
+        <w:t>Update bookings</w:t>
       </w:r>
     </w:p>
     <w:p>
@@ -378,7 +551,7 @@
         </w:numPr>
       </w:pPr>
       <w:r>
-        <w:t>Update bookings</w:t>
+        <w:t>Delete bookings</w:t>
       </w:r>
     </w:p>
     <w:p>
@@ -390,7 +563,24 @@
         </w:numPr>
       </w:pPr>
       <w:r>
-        <w:t>Delete bookings</w:t>
+        <w:t>Get booking details ----- optional</w:t>
+      </w:r>
+    </w:p>
+    <w:p>
+      <w:pPr>
+        <w:pStyle w:val="ListParagraph"/>
+        <w:numPr>
+          <w:ilvl w:val="0"/>
+          <w:numId w:val="7"/>
+        </w:numPr>
+      </w:pPr>
+      <w:proofErr w:type="spellStart"/>
+      <w:r>
+        <w:t>Raezorpay</w:t>
+      </w:r>
+      <w:proofErr w:type="spellEnd"/>
+      <w:r>
+        <w:t xml:space="preserve"> integrate</w:t>
       </w:r>
     </w:p>
     <w:p>
@@ -529,6 +719,148 @@
         <w:pStyle w:val="ListParagraph"/>
         <w:numPr>
           <w:ilvl w:val="0"/>
+          <w:numId w:val="8"/>
+        </w:numPr>
+      </w:pPr>
+      <w:r>
+        <w:t>Reviews</w:t>
+      </w:r>
+      <w:r>
+        <w:t>:</w:t>
+      </w:r>
+    </w:p>
+    <w:p>
+      <w:pPr>
+        <w:pStyle w:val="ListParagraph"/>
+        <w:numPr>
+          <w:ilvl w:val="0"/>
+          <w:numId w:val="27"/>
+        </w:numPr>
+      </w:pPr>
+      <w:r>
+        <w:t>Fields</w:t>
+      </w:r>
+    </w:p>
+    <w:p>
+      <w:pPr>
+        <w:pStyle w:val="ListParagraph"/>
+        <w:numPr>
+          <w:ilvl w:val="0"/>
+          <w:numId w:val="29"/>
+        </w:numPr>
+      </w:pPr>
+      <w:r>
+        <w:t>User Id</w:t>
+      </w:r>
+    </w:p>
+    <w:p>
+      <w:pPr>
+        <w:pStyle w:val="ListParagraph"/>
+        <w:numPr>
+          <w:ilvl w:val="0"/>
+          <w:numId w:val="29"/>
+        </w:numPr>
+      </w:pPr>
+      <w:r>
+        <w:t>Provider Id</w:t>
+      </w:r>
+    </w:p>
+    <w:p>
+      <w:pPr>
+        <w:pStyle w:val="ListParagraph"/>
+        <w:numPr>
+          <w:ilvl w:val="0"/>
+          <w:numId w:val="29"/>
+        </w:numPr>
+      </w:pPr>
+      <w:r>
+        <w:t>Mandap id</w:t>
+      </w:r>
+    </w:p>
+    <w:p>
+      <w:pPr>
+        <w:pStyle w:val="ListParagraph"/>
+        <w:numPr>
+          <w:ilvl w:val="0"/>
+          <w:numId w:val="29"/>
+        </w:numPr>
+      </w:pPr>
+      <w:r>
+        <w:t xml:space="preserve">Rating </w:t>
+      </w:r>
+    </w:p>
+    <w:p>
+      <w:pPr>
+        <w:pStyle w:val="ListParagraph"/>
+        <w:numPr>
+          <w:ilvl w:val="0"/>
+          <w:numId w:val="29"/>
+        </w:numPr>
+      </w:pPr>
+      <w:r>
+        <w:t xml:space="preserve">Message </w:t>
+      </w:r>
+    </w:p>
+    <w:p>
+      <w:pPr>
+        <w:pStyle w:val="ListParagraph"/>
+        <w:numPr>
+          <w:ilvl w:val="0"/>
+          <w:numId w:val="27"/>
+        </w:numPr>
+      </w:pPr>
+      <w:r>
+        <w:t>API’s</w:t>
+      </w:r>
+    </w:p>
+    <w:p>
+      <w:pPr>
+        <w:pStyle w:val="ListParagraph"/>
+        <w:numPr>
+          <w:ilvl w:val="0"/>
+          <w:numId w:val="28"/>
+        </w:numPr>
+      </w:pPr>
+      <w:r>
+        <w:t>Add Reviews</w:t>
+      </w:r>
+    </w:p>
+    <w:p>
+      <w:pPr>
+        <w:pStyle w:val="ListParagraph"/>
+        <w:numPr>
+          <w:ilvl w:val="0"/>
+          <w:numId w:val="28"/>
+        </w:numPr>
+      </w:pPr>
+      <w:r>
+        <w:lastRenderedPageBreak/>
+        <w:t>Update Reviews</w:t>
+      </w:r>
+    </w:p>
+    <w:p>
+      <w:pPr>
+        <w:pStyle w:val="ListParagraph"/>
+        <w:numPr>
+          <w:ilvl w:val="0"/>
+          <w:numId w:val="28"/>
+        </w:numPr>
+      </w:pPr>
+      <w:r>
+        <w:t xml:space="preserve">Delete Reviews </w:t>
+      </w:r>
+    </w:p>
+    <w:p>
+      <w:pPr>
+        <w:pStyle w:val="ListParagraph"/>
+        <w:ind w:left="1440"/>
+      </w:pPr>
+    </w:p>
+    <w:p>
+      <w:pPr>
+        <w:pStyle w:val="ListParagraph"/>
+        <w:numPr>
+          <w:ilvl w:val="0"/>
           <w:numId w:val="1"/>
         </w:numPr>
       </w:pPr>
@@ -547,31 +879,16 @@
     <w:p>
       <w:pPr>
         <w:pStyle w:val="ListParagraph"/>
-      </w:pPr>
+        <w:numPr>
+          <w:ilvl w:val="0"/>
+          <w:numId w:val="1"/>
+        </w:numPr>
+      </w:pPr>
+      <w:r>
+        <w:t>Socket io implementation.</w:t>
+      </w:r>
     </w:p>
     <w:p/>
-    <w:p>
-      <w:pPr>
-        <w:pStyle w:val="ListParagraph"/>
-      </w:pPr>
-    </w:p>
-    <w:p>
-      <w:pPr>
-        <w:pStyle w:val="ListParagraph"/>
-      </w:pPr>
-    </w:p>
-    <w:p>
-      <w:pPr>
-        <w:pStyle w:val="ListParagraph"/>
-      </w:pPr>
-    </w:p>
-    <w:p/>
-    <w:p>
-      <w:pPr>
-        <w:pStyle w:val="ListParagraph"/>
-        <w:ind w:left="2160"/>
-      </w:pPr>
-    </w:p>
     <w:sectPr>
       <w:pgSz w:w="11906" w:h="16838"/>
       <w:pgMar w:top="1440" w:right="1440" w:bottom="1440" w:left="1440" w:header="708" w:footer="708" w:gutter="0"/>
@@ -1052,6 +1369,119 @@
     </w:lvl>
   </w:abstractNum>
   <w:abstractNum w:abstractNumId="5" w15:restartNumberingAfterBreak="0">
+    <w:nsid w:val="189F41A8"/>
+    <w:multiLevelType w:val="hybridMultilevel"/>
+    <w:tmpl w:val="50DC5F3C"/>
+    <w:lvl w:ilvl="0" w:tplc="40090001">
+      <w:start w:val="1"/>
+      <w:numFmt w:val="bullet"/>
+      <w:lvlText w:val=""/>
+      <w:lvlJc w:val="left"/>
+      <w:pPr>
+        <w:ind w:left="2160" w:hanging="360"/>
+      </w:pPr>
+      <w:rPr>
+        <w:rFonts w:ascii="Symbol" w:hAnsi="Symbol" w:hint="default"/>
+      </w:rPr>
+    </w:lvl>
+    <w:lvl w:ilvl="1" w:tplc="40090003" w:tentative="1">
+      <w:start w:val="1"/>
+      <w:numFmt w:val="bullet"/>
+      <w:lvlText w:val="o"/>
+      <w:lvlJc w:val="left"/>
+      <w:pPr>
+        <w:ind w:left="2880" w:hanging="360"/>
+      </w:pPr>
+      <w:rPr>
+        <w:rFonts w:ascii="Courier New" w:hAnsi="Courier New" w:cs="Courier New" w:hint="default"/>
+      </w:rPr>
+    </w:lvl>
+    <w:lvl w:ilvl="2" w:tplc="40090005" w:tentative="1">
+      <w:start w:val="1"/>
+      <w:numFmt w:val="bullet"/>
+      <w:lvlText w:val=""/>
+      <w:lvlJc w:val="left"/>
+      <w:pPr>
+        <w:ind w:left="3600" w:hanging="360"/>
+      </w:pPr>
+      <w:rPr>
+        <w:rFonts w:ascii="Wingdings" w:hAnsi="Wingdings" w:hint="default"/>
+      </w:rPr>
+    </w:lvl>
+    <w:lvl w:ilvl="3" w:tplc="40090001" w:tentative="1">
+      <w:start w:val="1"/>
+      <w:numFmt w:val="bullet"/>
+      <w:lvlText w:val=""/>
+      <w:lvlJc w:val="left"/>
+      <w:pPr>
+        <w:ind w:left="4320" w:hanging="360"/>
+      </w:pPr>
+      <w:rPr>
+        <w:rFonts w:ascii="Symbol" w:hAnsi="Symbol" w:hint="default"/>
+      </w:rPr>
+    </w:lvl>
+    <w:lvl w:ilvl="4" w:tplc="40090003" w:tentative="1">
+      <w:start w:val="1"/>
+      <w:numFmt w:val="bullet"/>
+      <w:lvlText w:val="o"/>
+      <w:lvlJc w:val="left"/>
+      <w:pPr>
+        <w:ind w:left="5040" w:hanging="360"/>
+      </w:pPr>
+      <w:rPr>
+        <w:rFonts w:ascii="Courier New" w:hAnsi="Courier New" w:cs="Courier New" w:hint="default"/>
+      </w:rPr>
+    </w:lvl>
+    <w:lvl w:ilvl="5" w:tplc="40090005" w:tentative="1">
+      <w:start w:val="1"/>
+      <w:numFmt w:val="bullet"/>
+      <w:lvlText w:val=""/>
+      <w:lvlJc w:val="left"/>
+      <w:pPr>
+        <w:ind w:left="5760" w:hanging="360"/>
+      </w:pPr>
+      <w:rPr>
+        <w:rFonts w:ascii="Wingdings" w:hAnsi="Wingdings" w:hint="default"/>
+      </w:rPr>
+    </w:lvl>
+    <w:lvl w:ilvl="6" w:tplc="40090001" w:tentative="1">
+      <w:start w:val="1"/>
+      <w:numFmt w:val="bullet"/>
+      <w:lvlText w:val=""/>
+      <w:lvlJc w:val="left"/>
+      <w:pPr>
+        <w:ind w:left="6480" w:hanging="360"/>
+      </w:pPr>
+      <w:rPr>
+        <w:rFonts w:ascii="Symbol" w:hAnsi="Symbol" w:hint="default"/>
+      </w:rPr>
+    </w:lvl>
+    <w:lvl w:ilvl="7" w:tplc="40090003" w:tentative="1">
+      <w:start w:val="1"/>
+      <w:numFmt w:val="bullet"/>
+      <w:lvlText w:val="o"/>
+      <w:lvlJc w:val="left"/>
+      <w:pPr>
+        <w:ind w:left="7200" w:hanging="360"/>
+      </w:pPr>
+      <w:rPr>
+        <w:rFonts w:ascii="Courier New" w:hAnsi="Courier New" w:cs="Courier New" w:hint="default"/>
+      </w:rPr>
+    </w:lvl>
+    <w:lvl w:ilvl="8" w:tplc="40090005" w:tentative="1">
+      <w:start w:val="1"/>
+      <w:numFmt w:val="bullet"/>
+      <w:lvlText w:val=""/>
+      <w:lvlJc w:val="left"/>
+      <w:pPr>
+        <w:ind w:left="7920" w:hanging="360"/>
+      </w:pPr>
+      <w:rPr>
+        <w:rFonts w:ascii="Wingdings" w:hAnsi="Wingdings" w:hint="default"/>
+      </w:rPr>
+    </w:lvl>
+  </w:abstractNum>
+  <w:abstractNum w:abstractNumId="6" w15:restartNumberingAfterBreak="0">
     <w:nsid w:val="19B30BC1"/>
     <w:multiLevelType w:val="hybridMultilevel"/>
     <w:tmpl w:val="166A3928"/>
@@ -1064,7 +1494,7 @@
         <w:ind w:left="1440" w:hanging="360"/>
       </w:pPr>
     </w:lvl>
-    <w:lvl w:ilvl="1" w:tplc="40090019" w:tentative="1">
+    <w:lvl w:ilvl="1" w:tplc="40090019">
       <w:start w:val="1"/>
       <w:numFmt w:val="lowerLetter"/>
       <w:lvlText w:val="%2."/>
@@ -1073,7 +1503,7 @@
         <w:ind w:left="2160" w:hanging="360"/>
       </w:pPr>
     </w:lvl>
-    <w:lvl w:ilvl="2" w:tplc="4009001B" w:tentative="1">
+    <w:lvl w:ilvl="2" w:tplc="4009001B">
       <w:start w:val="1"/>
       <w:numFmt w:val="lowerRoman"/>
       <w:lvlText w:val="%3."/>
@@ -1137,7 +1567,7 @@
       </w:pPr>
     </w:lvl>
   </w:abstractNum>
-  <w:abstractNum w:abstractNumId="6" w15:restartNumberingAfterBreak="0">
+  <w:abstractNum w:abstractNumId="7" w15:restartNumberingAfterBreak="0">
     <w:nsid w:val="1F8F5C05"/>
     <w:multiLevelType w:val="hybridMultilevel"/>
     <w:tmpl w:val="FD928978"/>
@@ -1223,7 +1653,7 @@
       </w:pPr>
     </w:lvl>
   </w:abstractNum>
-  <w:abstractNum w:abstractNumId="7" w15:restartNumberingAfterBreak="0">
+  <w:abstractNum w:abstractNumId="8" w15:restartNumberingAfterBreak="0">
     <w:nsid w:val="2564162F"/>
     <w:multiLevelType w:val="hybridMultilevel"/>
     <w:tmpl w:val="84B81030"/>
@@ -1336,7 +1766,93 @@
       </w:rPr>
     </w:lvl>
   </w:abstractNum>
-  <w:abstractNum w:abstractNumId="8" w15:restartNumberingAfterBreak="0">
+  <w:abstractNum w:abstractNumId="9" w15:restartNumberingAfterBreak="0">
+    <w:nsid w:val="2F017467"/>
+    <w:multiLevelType w:val="hybridMultilevel"/>
+    <w:tmpl w:val="A9722A94"/>
+    <w:lvl w:ilvl="0" w:tplc="40090013">
+      <w:start w:val="1"/>
+      <w:numFmt w:val="upperRoman"/>
+      <w:lvlText w:val="%1."/>
+      <w:lvlJc w:val="right"/>
+      <w:pPr>
+        <w:ind w:left="2880" w:hanging="360"/>
+      </w:pPr>
+    </w:lvl>
+    <w:lvl w:ilvl="1" w:tplc="40090019" w:tentative="1">
+      <w:start w:val="1"/>
+      <w:numFmt w:val="lowerLetter"/>
+      <w:lvlText w:val="%2."/>
+      <w:lvlJc w:val="left"/>
+      <w:pPr>
+        <w:ind w:left="3600" w:hanging="360"/>
+      </w:pPr>
+    </w:lvl>
+    <w:lvl w:ilvl="2" w:tplc="4009001B" w:tentative="1">
+      <w:start w:val="1"/>
+      <w:numFmt w:val="lowerRoman"/>
+      <w:lvlText w:val="%3."/>
+      <w:lvlJc w:val="right"/>
+      <w:pPr>
+        <w:ind w:left="4320" w:hanging="180"/>
+      </w:pPr>
+    </w:lvl>
+    <w:lvl w:ilvl="3" w:tplc="4009000F" w:tentative="1">
+      <w:start w:val="1"/>
+      <w:numFmt w:val="decimal"/>
+      <w:lvlText w:val="%4."/>
+      <w:lvlJc w:val="left"/>
+      <w:pPr>
+        <w:ind w:left="5040" w:hanging="360"/>
+      </w:pPr>
+    </w:lvl>
+    <w:lvl w:ilvl="4" w:tplc="40090019" w:tentative="1">
+      <w:start w:val="1"/>
+      <w:numFmt w:val="lowerLetter"/>
+      <w:lvlText w:val="%5."/>
+      <w:lvlJc w:val="left"/>
+      <w:pPr>
+        <w:ind w:left="5760" w:hanging="360"/>
+      </w:pPr>
+    </w:lvl>
+    <w:lvl w:ilvl="5" w:tplc="4009001B" w:tentative="1">
+      <w:start w:val="1"/>
+      <w:numFmt w:val="lowerRoman"/>
+      <w:lvlText w:val="%6."/>
+      <w:lvlJc w:val="right"/>
+      <w:pPr>
+        <w:ind w:left="6480" w:hanging="180"/>
+      </w:pPr>
+    </w:lvl>
+    <w:lvl w:ilvl="6" w:tplc="4009000F" w:tentative="1">
+      <w:start w:val="1"/>
+      <w:numFmt w:val="decimal"/>
+      <w:lvlText w:val="%7."/>
+      <w:lvlJc w:val="left"/>
+      <w:pPr>
+        <w:ind w:left="7200" w:hanging="360"/>
+      </w:pPr>
+    </w:lvl>
+    <w:lvl w:ilvl="7" w:tplc="40090019" w:tentative="1">
+      <w:start w:val="1"/>
+      <w:numFmt w:val="lowerLetter"/>
+      <w:lvlText w:val="%8."/>
+      <w:lvlJc w:val="left"/>
+      <w:pPr>
+        <w:ind w:left="7920" w:hanging="360"/>
+      </w:pPr>
+    </w:lvl>
+    <w:lvl w:ilvl="8" w:tplc="4009001B" w:tentative="1">
+      <w:start w:val="1"/>
+      <w:numFmt w:val="lowerRoman"/>
+      <w:lvlText w:val="%9."/>
+      <w:lvlJc w:val="right"/>
+      <w:pPr>
+        <w:ind w:left="8640" w:hanging="180"/>
+      </w:pPr>
+    </w:lvl>
+  </w:abstractNum>
+  <w:abstractNum w:abstractNumId="10" w15:restartNumberingAfterBreak="0">
     <w:nsid w:val="36436ABA"/>
     <w:multiLevelType w:val="hybridMultilevel"/>
     <w:tmpl w:val="404CF5D4"/>
@@ -1449,7 +1965,120 @@
       </w:rPr>
     </w:lvl>
   </w:abstractNum>
-  <w:abstractNum w:abstractNumId="9" w15:restartNumberingAfterBreak="0">
+  <w:abstractNum w:abstractNumId="11" w15:restartNumberingAfterBreak="0">
+    <w:nsid w:val="37C52FF8"/>
+    <w:multiLevelType w:val="hybridMultilevel"/>
+    <w:tmpl w:val="FE3E509A"/>
+    <w:lvl w:ilvl="0" w:tplc="4009000D">
+      <w:start w:val="1"/>
+      <w:numFmt w:val="bullet"/>
+      <w:lvlText w:val=""/>
+      <w:lvlJc w:val="left"/>
+      <w:pPr>
+        <w:ind w:left="2880" w:hanging="360"/>
+      </w:pPr>
+      <w:rPr>
+        <w:rFonts w:ascii="Wingdings" w:hAnsi="Wingdings" w:hint="default"/>
+      </w:rPr>
+    </w:lvl>
+    <w:lvl w:ilvl="1" w:tplc="40090003" w:tentative="1">
+      <w:start w:val="1"/>
+      <w:numFmt w:val="bullet"/>
+      <w:lvlText w:val="o"/>
+      <w:lvlJc w:val="left"/>
+      <w:pPr>
+        <w:ind w:left="3600" w:hanging="360"/>
+      </w:pPr>
+      <w:rPr>
+        <w:rFonts w:ascii="Courier New" w:hAnsi="Courier New" w:cs="Courier New" w:hint="default"/>
+      </w:rPr>
+    </w:lvl>
+    <w:lvl w:ilvl="2" w:tplc="40090005" w:tentative="1">
+      <w:start w:val="1"/>
+      <w:numFmt w:val="bullet"/>
+      <w:lvlText w:val=""/>
+      <w:lvlJc w:val="left"/>
+      <w:pPr>
+        <w:ind w:left="4320" w:hanging="360"/>
+      </w:pPr>
+      <w:rPr>
+        <w:rFonts w:ascii="Wingdings" w:hAnsi="Wingdings" w:hint="default"/>
+      </w:rPr>
+    </w:lvl>
+    <w:lvl w:ilvl="3" w:tplc="40090001" w:tentative="1">
+      <w:start w:val="1"/>
+      <w:numFmt w:val="bullet"/>
+      <w:lvlText w:val=""/>
+      <w:lvlJc w:val="left"/>
+      <w:pPr>
+        <w:ind w:left="5040" w:hanging="360"/>
+      </w:pPr>
+      <w:rPr>
+        <w:rFonts w:ascii="Symbol" w:hAnsi="Symbol" w:hint="default"/>
+      </w:rPr>
+    </w:lvl>
+    <w:lvl w:ilvl="4" w:tplc="40090003" w:tentative="1">
+      <w:start w:val="1"/>
+      <w:numFmt w:val="bullet"/>
+      <w:lvlText w:val="o"/>
+      <w:lvlJc w:val="left"/>
+      <w:pPr>
+        <w:ind w:left="5760" w:hanging="360"/>
+      </w:pPr>
+      <w:rPr>
+        <w:rFonts w:ascii="Courier New" w:hAnsi="Courier New" w:cs="Courier New" w:hint="default"/>
+      </w:rPr>
+    </w:lvl>
+    <w:lvl w:ilvl="5" w:tplc="40090005" w:tentative="1">
+      <w:start w:val="1"/>
+      <w:numFmt w:val="bullet"/>
+      <w:lvlText w:val=""/>
+      <w:lvlJc w:val="left"/>
+      <w:pPr>
+        <w:ind w:left="6480" w:hanging="360"/>
+      </w:pPr>
+      <w:rPr>
+        <w:rFonts w:ascii="Wingdings" w:hAnsi="Wingdings" w:hint="default"/>
+      </w:rPr>
+    </w:lvl>
+    <w:lvl w:ilvl="6" w:tplc="40090001" w:tentative="1">
+      <w:start w:val="1"/>
+      <w:numFmt w:val="bullet"/>
+      <w:lvlText w:val=""/>
+      <w:lvlJc w:val="left"/>
+      <w:pPr>
+        <w:ind w:left="7200" w:hanging="360"/>
+      </w:pPr>
+      <w:rPr>
+        <w:rFonts w:ascii="Symbol" w:hAnsi="Symbol" w:hint="default"/>
+      </w:rPr>
+    </w:lvl>
+    <w:lvl w:ilvl="7" w:tplc="40090003" w:tentative="1">
+      <w:start w:val="1"/>
+      <w:numFmt w:val="bullet"/>
+      <w:lvlText w:val="o"/>
+      <w:lvlJc w:val="left"/>
+      <w:pPr>
+        <w:ind w:left="7920" w:hanging="360"/>
+      </w:pPr>
+      <w:rPr>
+        <w:rFonts w:ascii="Courier New" w:hAnsi="Courier New" w:cs="Courier New" w:hint="default"/>
+      </w:rPr>
+    </w:lvl>
+    <w:lvl w:ilvl="8" w:tplc="40090005" w:tentative="1">
+      <w:start w:val="1"/>
+      <w:numFmt w:val="bullet"/>
+      <w:lvlText w:val=""/>
+      <w:lvlJc w:val="left"/>
+      <w:pPr>
+        <w:ind w:left="8640" w:hanging="360"/>
+      </w:pPr>
+      <w:rPr>
+        <w:rFonts w:ascii="Wingdings" w:hAnsi="Wingdings" w:hint="default"/>
+      </w:rPr>
+    </w:lvl>
+  </w:abstractNum>
+  <w:abstractNum w:abstractNumId="12" w15:restartNumberingAfterBreak="0">
     <w:nsid w:val="37D40D6F"/>
     <w:multiLevelType w:val="hybridMultilevel"/>
     <w:tmpl w:val="2EACF756"/>
@@ -1535,7 +2164,120 @@
       </w:pPr>
     </w:lvl>
   </w:abstractNum>
-  <w:abstractNum w:abstractNumId="10" w15:restartNumberingAfterBreak="0">
+  <w:abstractNum w:abstractNumId="13" w15:restartNumberingAfterBreak="0">
+    <w:nsid w:val="3A7903C4"/>
+    <w:multiLevelType w:val="hybridMultilevel"/>
+    <w:tmpl w:val="3886E7A8"/>
+    <w:lvl w:ilvl="0" w:tplc="4009000D">
+      <w:start w:val="1"/>
+      <w:numFmt w:val="bullet"/>
+      <w:lvlText w:val=""/>
+      <w:lvlJc w:val="left"/>
+      <w:pPr>
+        <w:ind w:left="2880" w:hanging="360"/>
+      </w:pPr>
+      <w:rPr>
+        <w:rFonts w:ascii="Wingdings" w:hAnsi="Wingdings" w:hint="default"/>
+      </w:rPr>
+    </w:lvl>
+    <w:lvl w:ilvl="1" w:tplc="40090003" w:tentative="1">
+      <w:start w:val="1"/>
+      <w:numFmt w:val="bullet"/>
+      <w:lvlText w:val="o"/>
+      <w:lvlJc w:val="left"/>
+      <w:pPr>
+        <w:ind w:left="3600" w:hanging="360"/>
+      </w:pPr>
+      <w:rPr>
+        <w:rFonts w:ascii="Courier New" w:hAnsi="Courier New" w:cs="Courier New" w:hint="default"/>
+      </w:rPr>
+    </w:lvl>
+    <w:lvl w:ilvl="2" w:tplc="40090005" w:tentative="1">
+      <w:start w:val="1"/>
+      <w:numFmt w:val="bullet"/>
+      <w:lvlText w:val=""/>
+      <w:lvlJc w:val="left"/>
+      <w:pPr>
+        <w:ind w:left="4320" w:hanging="360"/>
+      </w:pPr>
+      <w:rPr>
+        <w:rFonts w:ascii="Wingdings" w:hAnsi="Wingdings" w:hint="default"/>
+      </w:rPr>
+    </w:lvl>
+    <w:lvl w:ilvl="3" w:tplc="40090001" w:tentative="1">
+      <w:start w:val="1"/>
+      <w:numFmt w:val="bullet"/>
+      <w:lvlText w:val=""/>
+      <w:lvlJc w:val="left"/>
+      <w:pPr>
+        <w:ind w:left="5040" w:hanging="360"/>
+      </w:pPr>
+      <w:rPr>
+        <w:rFonts w:ascii="Symbol" w:hAnsi="Symbol" w:hint="default"/>
+      </w:rPr>
+    </w:lvl>
+    <w:lvl w:ilvl="4" w:tplc="40090003" w:tentative="1">
+      <w:start w:val="1"/>
+      <w:numFmt w:val="bullet"/>
+      <w:lvlText w:val="o"/>
+      <w:lvlJc w:val="left"/>
+      <w:pPr>
+        <w:ind w:left="5760" w:hanging="360"/>
+      </w:pPr>
+      <w:rPr>
+        <w:rFonts w:ascii="Courier New" w:hAnsi="Courier New" w:cs="Courier New" w:hint="default"/>
+      </w:rPr>
+    </w:lvl>
+    <w:lvl w:ilvl="5" w:tplc="40090005" w:tentative="1">
+      <w:start w:val="1"/>
+      <w:numFmt w:val="bullet"/>
+      <w:lvlText w:val=""/>
+      <w:lvlJc w:val="left"/>
+      <w:pPr>
+        <w:ind w:left="6480" w:hanging="360"/>
+      </w:pPr>
+      <w:rPr>
+        <w:rFonts w:ascii="Wingdings" w:hAnsi="Wingdings" w:hint="default"/>
+      </w:rPr>
+    </w:lvl>
+    <w:lvl w:ilvl="6" w:tplc="40090001" w:tentative="1">
+      <w:start w:val="1"/>
+      <w:numFmt w:val="bullet"/>
+      <w:lvlText w:val=""/>
+      <w:lvlJc w:val="left"/>
+      <w:pPr>
+        <w:ind w:left="7200" w:hanging="360"/>
+      </w:pPr>
+      <w:rPr>
+        <w:rFonts w:ascii="Symbol" w:hAnsi="Symbol" w:hint="default"/>
+      </w:rPr>
+    </w:lvl>
+    <w:lvl w:ilvl="7" w:tplc="40090003" w:tentative="1">
+      <w:start w:val="1"/>
+      <w:numFmt w:val="bullet"/>
+      <w:lvlText w:val="o"/>
+      <w:lvlJc w:val="left"/>
+      <w:pPr>
+        <w:ind w:left="7920" w:hanging="360"/>
+      </w:pPr>
+      <w:rPr>
+        <w:rFonts w:ascii="Courier New" w:hAnsi="Courier New" w:cs="Courier New" w:hint="default"/>
+      </w:rPr>
+    </w:lvl>
+    <w:lvl w:ilvl="8" w:tplc="40090005" w:tentative="1">
+      <w:start w:val="1"/>
+      <w:numFmt w:val="bullet"/>
+      <w:lvlText w:val=""/>
+      <w:lvlJc w:val="left"/>
+      <w:pPr>
+        <w:ind w:left="8640" w:hanging="360"/>
+      </w:pPr>
+      <w:rPr>
+        <w:rFonts w:ascii="Wingdings" w:hAnsi="Wingdings" w:hint="default"/>
+      </w:rPr>
+    </w:lvl>
+  </w:abstractNum>
+  <w:abstractNum w:abstractNumId="14" w15:restartNumberingAfterBreak="0">
     <w:nsid w:val="4452399E"/>
     <w:multiLevelType w:val="hybridMultilevel"/>
     <w:tmpl w:val="2A6A9B38"/>
@@ -1621,7 +2363,7 @@
       </w:pPr>
     </w:lvl>
   </w:abstractNum>
-  <w:abstractNum w:abstractNumId="11" w15:restartNumberingAfterBreak="0">
+  <w:abstractNum w:abstractNumId="15" w15:restartNumberingAfterBreak="0">
     <w:nsid w:val="47E6148A"/>
     <w:multiLevelType w:val="hybridMultilevel"/>
     <w:tmpl w:val="564AC8D2"/>
@@ -1734,7 +2476,7 @@
       </w:rPr>
     </w:lvl>
   </w:abstractNum>
-  <w:abstractNum w:abstractNumId="12" w15:restartNumberingAfterBreak="0">
+  <w:abstractNum w:abstractNumId="16" w15:restartNumberingAfterBreak="0">
     <w:nsid w:val="4A197718"/>
     <w:multiLevelType w:val="hybridMultilevel"/>
     <w:tmpl w:val="601A1882"/>
@@ -1820,7 +2562,93 @@
       </w:pPr>
     </w:lvl>
   </w:abstractNum>
-  <w:abstractNum w:abstractNumId="13" w15:restartNumberingAfterBreak="0">
+  <w:abstractNum w:abstractNumId="17" w15:restartNumberingAfterBreak="0">
+    <w:nsid w:val="4C603FA2"/>
+    <w:multiLevelType w:val="hybridMultilevel"/>
+    <w:tmpl w:val="E02CB544"/>
+    <w:lvl w:ilvl="0" w:tplc="40090011">
+      <w:start w:val="1"/>
+      <w:numFmt w:val="decimal"/>
+      <w:lvlText w:val="%1)"/>
+      <w:lvlJc w:val="left"/>
+      <w:pPr>
+        <w:ind w:left="2160" w:hanging="360"/>
+      </w:pPr>
+    </w:lvl>
+    <w:lvl w:ilvl="1" w:tplc="40090019" w:tentative="1">
+      <w:start w:val="1"/>
+      <w:numFmt w:val="lowerLetter"/>
+      <w:lvlText w:val="%2."/>
+      <w:lvlJc w:val="left"/>
+      <w:pPr>
+        <w:ind w:left="2880" w:hanging="360"/>
+      </w:pPr>
+    </w:lvl>
+    <w:lvl w:ilvl="2" w:tplc="4009001B" w:tentative="1">
+      <w:start w:val="1"/>
+      <w:numFmt w:val="lowerRoman"/>
+      <w:lvlText w:val="%3."/>
+      <w:lvlJc w:val="right"/>
+      <w:pPr>
+        <w:ind w:left="3600" w:hanging="180"/>
+      </w:pPr>
+    </w:lvl>
+    <w:lvl w:ilvl="3" w:tplc="4009000F" w:tentative="1">
+      <w:start w:val="1"/>
+      <w:numFmt w:val="decimal"/>
+      <w:lvlText w:val="%4."/>
+      <w:lvlJc w:val="left"/>
+      <w:pPr>
+        <w:ind w:left="4320" w:hanging="360"/>
+      </w:pPr>
+    </w:lvl>
+    <w:lvl w:ilvl="4" w:tplc="40090019" w:tentative="1">
+      <w:start w:val="1"/>
+      <w:numFmt w:val="lowerLetter"/>
+      <w:lvlText w:val="%5."/>
+      <w:lvlJc w:val="left"/>
+      <w:pPr>
+        <w:ind w:left="5040" w:hanging="360"/>
+      </w:pPr>
+    </w:lvl>
+    <w:lvl w:ilvl="5" w:tplc="4009001B" w:tentative="1">
+      <w:start w:val="1"/>
+      <w:numFmt w:val="lowerRoman"/>
+      <w:lvlText w:val="%6."/>
+      <w:lvlJc w:val="right"/>
+      <w:pPr>
+        <w:ind w:left="5760" w:hanging="180"/>
+      </w:pPr>
+    </w:lvl>
+    <w:lvl w:ilvl="6" w:tplc="4009000F" w:tentative="1">
+      <w:start w:val="1"/>
+      <w:numFmt w:val="decimal"/>
+      <w:lvlText w:val="%7."/>
+      <w:lvlJc w:val="left"/>
+      <w:pPr>
+        <w:ind w:left="6480" w:hanging="360"/>
+      </w:pPr>
+    </w:lvl>
+    <w:lvl w:ilvl="7" w:tplc="40090019" w:tentative="1">
+      <w:start w:val="1"/>
+      <w:numFmt w:val="lowerLetter"/>
+      <w:lvlText w:val="%8."/>
+      <w:lvlJc w:val="left"/>
+      <w:pPr>
+        <w:ind w:left="7200" w:hanging="360"/>
+      </w:pPr>
+    </w:lvl>
+    <w:lvl w:ilvl="8" w:tplc="4009001B" w:tentative="1">
+      <w:start w:val="1"/>
+      <w:numFmt w:val="lowerRoman"/>
+      <w:lvlText w:val="%9."/>
+      <w:lvlJc w:val="right"/>
+      <w:pPr>
+        <w:ind w:left="7920" w:hanging="180"/>
+      </w:pPr>
+    </w:lvl>
+  </w:abstractNum>
+  <w:abstractNum w:abstractNumId="18" w15:restartNumberingAfterBreak="0">
     <w:nsid w:val="55B12DA4"/>
     <w:multiLevelType w:val="hybridMultilevel"/>
     <w:tmpl w:val="2C08B09A"/>
@@ -1906,7 +2734,7 @@
       </w:pPr>
     </w:lvl>
   </w:abstractNum>
-  <w:abstractNum w:abstractNumId="14" w15:restartNumberingAfterBreak="0">
+  <w:abstractNum w:abstractNumId="19" w15:restartNumberingAfterBreak="0">
     <w:nsid w:val="63C13438"/>
     <w:multiLevelType w:val="hybridMultilevel"/>
     <w:tmpl w:val="CCC655CA"/>
@@ -1992,7 +2820,233 @@
       </w:pPr>
     </w:lvl>
   </w:abstractNum>
-  <w:abstractNum w:abstractNumId="15" w15:restartNumberingAfterBreak="0">
+  <w:abstractNum w:abstractNumId="20" w15:restartNumberingAfterBreak="0">
+    <w:nsid w:val="644155BA"/>
+    <w:multiLevelType w:val="hybridMultilevel"/>
+    <w:tmpl w:val="EB0E3716"/>
+    <w:lvl w:ilvl="0" w:tplc="4009000B">
+      <w:start w:val="1"/>
+      <w:numFmt w:val="bullet"/>
+      <w:lvlText w:val=""/>
+      <w:lvlJc w:val="left"/>
+      <w:pPr>
+        <w:ind w:left="2880" w:hanging="360"/>
+      </w:pPr>
+      <w:rPr>
+        <w:rFonts w:ascii="Wingdings" w:hAnsi="Wingdings" w:hint="default"/>
+      </w:rPr>
+    </w:lvl>
+    <w:lvl w:ilvl="1" w:tplc="40090003" w:tentative="1">
+      <w:start w:val="1"/>
+      <w:numFmt w:val="bullet"/>
+      <w:lvlText w:val="o"/>
+      <w:lvlJc w:val="left"/>
+      <w:pPr>
+        <w:ind w:left="3600" w:hanging="360"/>
+      </w:pPr>
+      <w:rPr>
+        <w:rFonts w:ascii="Courier New" w:hAnsi="Courier New" w:cs="Courier New" w:hint="default"/>
+      </w:rPr>
+    </w:lvl>
+    <w:lvl w:ilvl="2" w:tplc="40090005" w:tentative="1">
+      <w:start w:val="1"/>
+      <w:numFmt w:val="bullet"/>
+      <w:lvlText w:val=""/>
+      <w:lvlJc w:val="left"/>
+      <w:pPr>
+        <w:ind w:left="4320" w:hanging="360"/>
+      </w:pPr>
+      <w:rPr>
+        <w:rFonts w:ascii="Wingdings" w:hAnsi="Wingdings" w:hint="default"/>
+      </w:rPr>
+    </w:lvl>
+    <w:lvl w:ilvl="3" w:tplc="40090001" w:tentative="1">
+      <w:start w:val="1"/>
+      <w:numFmt w:val="bullet"/>
+      <w:lvlText w:val=""/>
+      <w:lvlJc w:val="left"/>
+      <w:pPr>
+        <w:ind w:left="5040" w:hanging="360"/>
+      </w:pPr>
+      <w:rPr>
+        <w:rFonts w:ascii="Symbol" w:hAnsi="Symbol" w:hint="default"/>
+      </w:rPr>
+    </w:lvl>
+    <w:lvl w:ilvl="4" w:tplc="40090003" w:tentative="1">
+      <w:start w:val="1"/>
+      <w:numFmt w:val="bullet"/>
+      <w:lvlText w:val="o"/>
+      <w:lvlJc w:val="left"/>
+      <w:pPr>
+        <w:ind w:left="5760" w:hanging="360"/>
+      </w:pPr>
+      <w:rPr>
+        <w:rFonts w:ascii="Courier New" w:hAnsi="Courier New" w:cs="Courier New" w:hint="default"/>
+      </w:rPr>
+    </w:lvl>
+    <w:lvl w:ilvl="5" w:tplc="40090005" w:tentative="1">
+      <w:start w:val="1"/>
+      <w:numFmt w:val="bullet"/>
+      <w:lvlText w:val=""/>
+      <w:lvlJc w:val="left"/>
+      <w:pPr>
+        <w:ind w:left="6480" w:hanging="360"/>
+      </w:pPr>
+      <w:rPr>
+        <w:rFonts w:ascii="Wingdings" w:hAnsi="Wingdings" w:hint="default"/>
+      </w:rPr>
+    </w:lvl>
+    <w:lvl w:ilvl="6" w:tplc="40090001" w:tentative="1">
+      <w:start w:val="1"/>
+      <w:numFmt w:val="bullet"/>
+      <w:lvlText w:val=""/>
+      <w:lvlJc w:val="left"/>
+      <w:pPr>
+        <w:ind w:left="7200" w:hanging="360"/>
+      </w:pPr>
+      <w:rPr>
+        <w:rFonts w:ascii="Symbol" w:hAnsi="Symbol" w:hint="default"/>
+      </w:rPr>
+    </w:lvl>
+    <w:lvl w:ilvl="7" w:tplc="40090003" w:tentative="1">
+      <w:start w:val="1"/>
+      <w:numFmt w:val="bullet"/>
+      <w:lvlText w:val="o"/>
+      <w:lvlJc w:val="left"/>
+      <w:pPr>
+        <w:ind w:left="7920" w:hanging="360"/>
+      </w:pPr>
+      <w:rPr>
+        <w:rFonts w:ascii="Courier New" w:hAnsi="Courier New" w:cs="Courier New" w:hint="default"/>
+      </w:rPr>
+    </w:lvl>
+    <w:lvl w:ilvl="8" w:tplc="40090005" w:tentative="1">
+      <w:start w:val="1"/>
+      <w:numFmt w:val="bullet"/>
+      <w:lvlText w:val=""/>
+      <w:lvlJc w:val="left"/>
+      <w:pPr>
+        <w:ind w:left="8640" w:hanging="360"/>
+      </w:pPr>
+      <w:rPr>
+        <w:rFonts w:ascii="Wingdings" w:hAnsi="Wingdings" w:hint="default"/>
+      </w:rPr>
+    </w:lvl>
+  </w:abstractNum>
+  <w:abstractNum w:abstractNumId="21" w15:restartNumberingAfterBreak="0">
+    <w:nsid w:val="654C6107"/>
+    <w:multiLevelType w:val="hybridMultilevel"/>
+    <w:tmpl w:val="51A8F1BC"/>
+    <w:lvl w:ilvl="0" w:tplc="4009000B">
+      <w:start w:val="1"/>
+      <w:numFmt w:val="bullet"/>
+      <w:lvlText w:val=""/>
+      <w:lvlJc w:val="left"/>
+      <w:pPr>
+        <w:ind w:left="2160" w:hanging="360"/>
+      </w:pPr>
+      <w:rPr>
+        <w:rFonts w:ascii="Wingdings" w:hAnsi="Wingdings" w:hint="default"/>
+      </w:rPr>
+    </w:lvl>
+    <w:lvl w:ilvl="1" w:tplc="40090003" w:tentative="1">
+      <w:start w:val="1"/>
+      <w:numFmt w:val="bullet"/>
+      <w:lvlText w:val="o"/>
+      <w:lvlJc w:val="left"/>
+      <w:pPr>
+        <w:ind w:left="2880" w:hanging="360"/>
+      </w:pPr>
+      <w:rPr>
+        <w:rFonts w:ascii="Courier New" w:hAnsi="Courier New" w:cs="Courier New" w:hint="default"/>
+      </w:rPr>
+    </w:lvl>
+    <w:lvl w:ilvl="2" w:tplc="40090005" w:tentative="1">
+      <w:start w:val="1"/>
+      <w:numFmt w:val="bullet"/>
+      <w:lvlText w:val=""/>
+      <w:lvlJc w:val="left"/>
+      <w:pPr>
+        <w:ind w:left="3600" w:hanging="360"/>
+      </w:pPr>
+      <w:rPr>
+        <w:rFonts w:ascii="Wingdings" w:hAnsi="Wingdings" w:hint="default"/>
+      </w:rPr>
+    </w:lvl>
+    <w:lvl w:ilvl="3" w:tplc="40090001" w:tentative="1">
+      <w:start w:val="1"/>
+      <w:numFmt w:val="bullet"/>
+      <w:lvlText w:val=""/>
+      <w:lvlJc w:val="left"/>
+      <w:pPr>
+        <w:ind w:left="4320" w:hanging="360"/>
+      </w:pPr>
+      <w:rPr>
+        <w:rFonts w:ascii="Symbol" w:hAnsi="Symbol" w:hint="default"/>
+      </w:rPr>
+    </w:lvl>
+    <w:lvl w:ilvl="4" w:tplc="40090003" w:tentative="1">
+      <w:start w:val="1"/>
+      <w:numFmt w:val="bullet"/>
+      <w:lvlText w:val="o"/>
+      <w:lvlJc w:val="left"/>
+      <w:pPr>
+        <w:ind w:left="5040" w:hanging="360"/>
+      </w:pPr>
+      <w:rPr>
+        <w:rFonts w:ascii="Courier New" w:hAnsi="Courier New" w:cs="Courier New" w:hint="default"/>
+      </w:rPr>
+    </w:lvl>
+    <w:lvl w:ilvl="5" w:tplc="40090005" w:tentative="1">
+      <w:start w:val="1"/>
+      <w:numFmt w:val="bullet"/>
+      <w:lvlText w:val=""/>
+      <w:lvlJc w:val="left"/>
+      <w:pPr>
+        <w:ind w:left="5760" w:hanging="360"/>
+      </w:pPr>
+      <w:rPr>
+        <w:rFonts w:ascii="Wingdings" w:hAnsi="Wingdings" w:hint="default"/>
+      </w:rPr>
+    </w:lvl>
+    <w:lvl w:ilvl="6" w:tplc="40090001" w:tentative="1">
+      <w:start w:val="1"/>
+      <w:numFmt w:val="bullet"/>
+      <w:lvlText w:val=""/>
+      <w:lvlJc w:val="left"/>
+      <w:pPr>
+        <w:ind w:left="6480" w:hanging="360"/>
+      </w:pPr>
+      <w:rPr>
+        <w:rFonts w:ascii="Symbol" w:hAnsi="Symbol" w:hint="default"/>
+      </w:rPr>
+    </w:lvl>
+    <w:lvl w:ilvl="7" w:tplc="40090003" w:tentative="1">
+      <w:start w:val="1"/>
+      <w:numFmt w:val="bullet"/>
+      <w:lvlText w:val="o"/>
+      <w:lvlJc w:val="left"/>
+      <w:pPr>
+        <w:ind w:left="7200" w:hanging="360"/>
+      </w:pPr>
+      <w:rPr>
+        <w:rFonts w:ascii="Courier New" w:hAnsi="Courier New" w:cs="Courier New" w:hint="default"/>
+      </w:rPr>
+    </w:lvl>
+    <w:lvl w:ilvl="8" w:tplc="40090005" w:tentative="1">
+      <w:start w:val="1"/>
+      <w:numFmt w:val="bullet"/>
+      <w:lvlText w:val=""/>
+      <w:lvlJc w:val="left"/>
+      <w:pPr>
+        <w:ind w:left="7920" w:hanging="360"/>
+      </w:pPr>
+      <w:rPr>
+        <w:rFonts w:ascii="Wingdings" w:hAnsi="Wingdings" w:hint="default"/>
+      </w:rPr>
+    </w:lvl>
+  </w:abstractNum>
+  <w:abstractNum w:abstractNumId="22" w15:restartNumberingAfterBreak="0">
     <w:nsid w:val="676F56D8"/>
     <w:multiLevelType w:val="hybridMultilevel"/>
     <w:tmpl w:val="B4F0E5AE"/>
@@ -2078,10 +3132,10 @@
       </w:pPr>
     </w:lvl>
   </w:abstractNum>
-  <w:abstractNum w:abstractNumId="16" w15:restartNumberingAfterBreak="0">
+  <w:abstractNum w:abstractNumId="23" w15:restartNumberingAfterBreak="0">
     <w:nsid w:val="6E284158"/>
     <w:multiLevelType w:val="hybridMultilevel"/>
-    <w:tmpl w:val="C478C39E"/>
+    <w:tmpl w:val="8A24025A"/>
     <w:lvl w:ilvl="0" w:tplc="4009000F">
       <w:start w:val="1"/>
       <w:numFmt w:val="decimal"/>
@@ -2167,10 +3221,322 @@
       </w:pPr>
     </w:lvl>
   </w:abstractNum>
-  <w:abstractNum w:abstractNumId="17" w15:restartNumberingAfterBreak="0">
+  <w:abstractNum w:abstractNumId="24" w15:restartNumberingAfterBreak="0">
+    <w:nsid w:val="720506BD"/>
+    <w:multiLevelType w:val="hybridMultilevel"/>
+    <w:tmpl w:val="78E0BA20"/>
+    <w:lvl w:ilvl="0" w:tplc="40090013">
+      <w:start w:val="1"/>
+      <w:numFmt w:val="upperRoman"/>
+      <w:lvlText w:val="%1."/>
+      <w:lvlJc w:val="right"/>
+      <w:pPr>
+        <w:ind w:left="2880" w:hanging="360"/>
+      </w:pPr>
+    </w:lvl>
+    <w:lvl w:ilvl="1" w:tplc="40090019">
+      <w:start w:val="1"/>
+      <w:numFmt w:val="lowerLetter"/>
+      <w:lvlText w:val="%2."/>
+      <w:lvlJc w:val="left"/>
+      <w:pPr>
+        <w:ind w:left="3600" w:hanging="360"/>
+      </w:pPr>
+    </w:lvl>
+    <w:lvl w:ilvl="2" w:tplc="4009001B">
+      <w:start w:val="1"/>
+      <w:numFmt w:val="lowerRoman"/>
+      <w:lvlText w:val="%3."/>
+      <w:lvlJc w:val="right"/>
+      <w:pPr>
+        <w:ind w:left="4320" w:hanging="180"/>
+      </w:pPr>
+    </w:lvl>
+    <w:lvl w:ilvl="3" w:tplc="4009000F" w:tentative="1">
+      <w:start w:val="1"/>
+      <w:numFmt w:val="decimal"/>
+      <w:lvlText w:val="%4."/>
+      <w:lvlJc w:val="left"/>
+      <w:pPr>
+        <w:ind w:left="5040" w:hanging="360"/>
+      </w:pPr>
+    </w:lvl>
+    <w:lvl w:ilvl="4" w:tplc="40090019" w:tentative="1">
+      <w:start w:val="1"/>
+      <w:numFmt w:val="lowerLetter"/>
+      <w:lvlText w:val="%5."/>
+      <w:lvlJc w:val="left"/>
+      <w:pPr>
+        <w:ind w:left="5760" w:hanging="360"/>
+      </w:pPr>
+    </w:lvl>
+    <w:lvl w:ilvl="5" w:tplc="4009001B" w:tentative="1">
+      <w:start w:val="1"/>
+      <w:numFmt w:val="lowerRoman"/>
+      <w:lvlText w:val="%6."/>
+      <w:lvlJc w:val="right"/>
+      <w:pPr>
+        <w:ind w:left="6480" w:hanging="180"/>
+      </w:pPr>
+    </w:lvl>
+    <w:lvl w:ilvl="6" w:tplc="4009000F" w:tentative="1">
+      <w:start w:val="1"/>
+      <w:numFmt w:val="decimal"/>
+      <w:lvlText w:val="%7."/>
+      <w:lvlJc w:val="left"/>
+      <w:pPr>
+        <w:ind w:left="7200" w:hanging="360"/>
+      </w:pPr>
+    </w:lvl>
+    <w:lvl w:ilvl="7" w:tplc="40090019" w:tentative="1">
+      <w:start w:val="1"/>
+      <w:numFmt w:val="lowerLetter"/>
+      <w:lvlText w:val="%8."/>
+      <w:lvlJc w:val="left"/>
+      <w:pPr>
+        <w:ind w:left="7920" w:hanging="360"/>
+      </w:pPr>
+    </w:lvl>
+    <w:lvl w:ilvl="8" w:tplc="4009001B" w:tentative="1">
+      <w:start w:val="1"/>
+      <w:numFmt w:val="lowerRoman"/>
+      <w:lvlText w:val="%9."/>
+      <w:lvlJc w:val="right"/>
+      <w:pPr>
+        <w:ind w:left="8640" w:hanging="180"/>
+      </w:pPr>
+    </w:lvl>
+  </w:abstractNum>
+  <w:abstractNum w:abstractNumId="25" w15:restartNumberingAfterBreak="0">
+    <w:nsid w:val="73402C0C"/>
+    <w:multiLevelType w:val="hybridMultilevel"/>
+    <w:tmpl w:val="C3EEF6F2"/>
+    <w:lvl w:ilvl="0" w:tplc="4009000D">
+      <w:start w:val="1"/>
+      <w:numFmt w:val="bullet"/>
+      <w:lvlText w:val=""/>
+      <w:lvlJc w:val="left"/>
+      <w:pPr>
+        <w:ind w:left="2880" w:hanging="360"/>
+      </w:pPr>
+      <w:rPr>
+        <w:rFonts w:ascii="Wingdings" w:hAnsi="Wingdings" w:hint="default"/>
+      </w:rPr>
+    </w:lvl>
+    <w:lvl w:ilvl="1" w:tplc="40090003" w:tentative="1">
+      <w:start w:val="1"/>
+      <w:numFmt w:val="bullet"/>
+      <w:lvlText w:val="o"/>
+      <w:lvlJc w:val="left"/>
+      <w:pPr>
+        <w:ind w:left="3600" w:hanging="360"/>
+      </w:pPr>
+      <w:rPr>
+        <w:rFonts w:ascii="Courier New" w:hAnsi="Courier New" w:cs="Courier New" w:hint="default"/>
+      </w:rPr>
+    </w:lvl>
+    <w:lvl w:ilvl="2" w:tplc="40090005" w:tentative="1">
+      <w:start w:val="1"/>
+      <w:numFmt w:val="bullet"/>
+      <w:lvlText w:val=""/>
+      <w:lvlJc w:val="left"/>
+      <w:pPr>
+        <w:ind w:left="4320" w:hanging="360"/>
+      </w:pPr>
+      <w:rPr>
+        <w:rFonts w:ascii="Wingdings" w:hAnsi="Wingdings" w:hint="default"/>
+      </w:rPr>
+    </w:lvl>
+    <w:lvl w:ilvl="3" w:tplc="40090001" w:tentative="1">
+      <w:start w:val="1"/>
+      <w:numFmt w:val="bullet"/>
+      <w:lvlText w:val=""/>
+      <w:lvlJc w:val="left"/>
+      <w:pPr>
+        <w:ind w:left="5040" w:hanging="360"/>
+      </w:pPr>
+      <w:rPr>
+        <w:rFonts w:ascii="Symbol" w:hAnsi="Symbol" w:hint="default"/>
+      </w:rPr>
+    </w:lvl>
+    <w:lvl w:ilvl="4" w:tplc="40090003" w:tentative="1">
+      <w:start w:val="1"/>
+      <w:numFmt w:val="bullet"/>
+      <w:lvlText w:val="o"/>
+      <w:lvlJc w:val="left"/>
+      <w:pPr>
+        <w:ind w:left="5760" w:hanging="360"/>
+      </w:pPr>
+      <w:rPr>
+        <w:rFonts w:ascii="Courier New" w:hAnsi="Courier New" w:cs="Courier New" w:hint="default"/>
+      </w:rPr>
+    </w:lvl>
+    <w:lvl w:ilvl="5" w:tplc="40090005" w:tentative="1">
+      <w:start w:val="1"/>
+      <w:numFmt w:val="bullet"/>
+      <w:lvlText w:val=""/>
+      <w:lvlJc w:val="left"/>
+      <w:pPr>
+        <w:ind w:left="6480" w:hanging="360"/>
+      </w:pPr>
+      <w:rPr>
+        <w:rFonts w:ascii="Wingdings" w:hAnsi="Wingdings" w:hint="default"/>
+      </w:rPr>
+    </w:lvl>
+    <w:lvl w:ilvl="6" w:tplc="40090001" w:tentative="1">
+      <w:start w:val="1"/>
+      <w:numFmt w:val="bullet"/>
+      <w:lvlText w:val=""/>
+      <w:lvlJc w:val="left"/>
+      <w:pPr>
+        <w:ind w:left="7200" w:hanging="360"/>
+      </w:pPr>
+      <w:rPr>
+        <w:rFonts w:ascii="Symbol" w:hAnsi="Symbol" w:hint="default"/>
+      </w:rPr>
+    </w:lvl>
+    <w:lvl w:ilvl="7" w:tplc="40090003" w:tentative="1">
+      <w:start w:val="1"/>
+      <w:numFmt w:val="bullet"/>
+      <w:lvlText w:val="o"/>
+      <w:lvlJc w:val="left"/>
+      <w:pPr>
+        <w:ind w:left="7920" w:hanging="360"/>
+      </w:pPr>
+      <w:rPr>
+        <w:rFonts w:ascii="Courier New" w:hAnsi="Courier New" w:cs="Courier New" w:hint="default"/>
+      </w:rPr>
+    </w:lvl>
+    <w:lvl w:ilvl="8" w:tplc="40090005" w:tentative="1">
+      <w:start w:val="1"/>
+      <w:numFmt w:val="bullet"/>
+      <w:lvlText w:val=""/>
+      <w:lvlJc w:val="left"/>
+      <w:pPr>
+        <w:ind w:left="8640" w:hanging="360"/>
+      </w:pPr>
+      <w:rPr>
+        <w:rFonts w:ascii="Wingdings" w:hAnsi="Wingdings" w:hint="default"/>
+      </w:rPr>
+    </w:lvl>
+  </w:abstractNum>
+  <w:abstractNum w:abstractNumId="26" w15:restartNumberingAfterBreak="0">
+    <w:nsid w:val="737B76BA"/>
+    <w:multiLevelType w:val="hybridMultilevel"/>
+    <w:tmpl w:val="0D98F9D0"/>
+    <w:lvl w:ilvl="0" w:tplc="4009000D">
+      <w:start w:val="1"/>
+      <w:numFmt w:val="bullet"/>
+      <w:lvlText w:val=""/>
+      <w:lvlJc w:val="left"/>
+      <w:pPr>
+        <w:ind w:left="2880" w:hanging="360"/>
+      </w:pPr>
+      <w:rPr>
+        <w:rFonts w:ascii="Wingdings" w:hAnsi="Wingdings" w:hint="default"/>
+      </w:rPr>
+    </w:lvl>
+    <w:lvl w:ilvl="1" w:tplc="40090003" w:tentative="1">
+      <w:start w:val="1"/>
+      <w:numFmt w:val="bullet"/>
+      <w:lvlText w:val="o"/>
+      <w:lvlJc w:val="left"/>
+      <w:pPr>
+        <w:ind w:left="3600" w:hanging="360"/>
+      </w:pPr>
+      <w:rPr>
+        <w:rFonts w:ascii="Courier New" w:hAnsi="Courier New" w:cs="Courier New" w:hint="default"/>
+      </w:rPr>
+    </w:lvl>
+    <w:lvl w:ilvl="2" w:tplc="40090005" w:tentative="1">
+      <w:start w:val="1"/>
+      <w:numFmt w:val="bullet"/>
+      <w:lvlText w:val=""/>
+      <w:lvlJc w:val="left"/>
+      <w:pPr>
+        <w:ind w:left="4320" w:hanging="360"/>
+      </w:pPr>
+      <w:rPr>
+        <w:rFonts w:ascii="Wingdings" w:hAnsi="Wingdings" w:hint="default"/>
+      </w:rPr>
+    </w:lvl>
+    <w:lvl w:ilvl="3" w:tplc="40090001" w:tentative="1">
+      <w:start w:val="1"/>
+      <w:numFmt w:val="bullet"/>
+      <w:lvlText w:val=""/>
+      <w:lvlJc w:val="left"/>
+      <w:pPr>
+        <w:ind w:left="5040" w:hanging="360"/>
+      </w:pPr>
+      <w:rPr>
+        <w:rFonts w:ascii="Symbol" w:hAnsi="Symbol" w:hint="default"/>
+      </w:rPr>
+    </w:lvl>
+    <w:lvl w:ilvl="4" w:tplc="40090003" w:tentative="1">
+      <w:start w:val="1"/>
+      <w:numFmt w:val="bullet"/>
+      <w:lvlText w:val="o"/>
+      <w:lvlJc w:val="left"/>
+      <w:pPr>
+        <w:ind w:left="5760" w:hanging="360"/>
+      </w:pPr>
+      <w:rPr>
+        <w:rFonts w:ascii="Courier New" w:hAnsi="Courier New" w:cs="Courier New" w:hint="default"/>
+      </w:rPr>
+    </w:lvl>
+    <w:lvl w:ilvl="5" w:tplc="40090005" w:tentative="1">
+      <w:start w:val="1"/>
+      <w:numFmt w:val="bullet"/>
+      <w:lvlText w:val=""/>
+      <w:lvlJc w:val="left"/>
+      <w:pPr>
+        <w:ind w:left="6480" w:hanging="360"/>
+      </w:pPr>
+      <w:rPr>
+        <w:rFonts w:ascii="Wingdings" w:hAnsi="Wingdings" w:hint="default"/>
+      </w:rPr>
+    </w:lvl>
+    <w:lvl w:ilvl="6" w:tplc="40090001" w:tentative="1">
+      <w:start w:val="1"/>
+      <w:numFmt w:val="bullet"/>
+      <w:lvlText w:val=""/>
+      <w:lvlJc w:val="left"/>
+      <w:pPr>
+        <w:ind w:left="7200" w:hanging="360"/>
+      </w:pPr>
+      <w:rPr>
+        <w:rFonts w:ascii="Symbol" w:hAnsi="Symbol" w:hint="default"/>
+      </w:rPr>
+    </w:lvl>
+    <w:lvl w:ilvl="7" w:tplc="40090003" w:tentative="1">
+      <w:start w:val="1"/>
+      <w:numFmt w:val="bullet"/>
+      <w:lvlText w:val="o"/>
+      <w:lvlJc w:val="left"/>
+      <w:pPr>
+        <w:ind w:left="7920" w:hanging="360"/>
+      </w:pPr>
+      <w:rPr>
+        <w:rFonts w:ascii="Courier New" w:hAnsi="Courier New" w:cs="Courier New" w:hint="default"/>
+      </w:rPr>
+    </w:lvl>
+    <w:lvl w:ilvl="8" w:tplc="40090005" w:tentative="1">
+      <w:start w:val="1"/>
+      <w:numFmt w:val="bullet"/>
+      <w:lvlText w:val=""/>
+      <w:lvlJc w:val="left"/>
+      <w:pPr>
+        <w:ind w:left="8640" w:hanging="360"/>
+      </w:pPr>
+      <w:rPr>
+        <w:rFonts w:ascii="Wingdings" w:hAnsi="Wingdings" w:hint="default"/>
+      </w:rPr>
+    </w:lvl>
+  </w:abstractNum>
+  <w:abstractNum w:abstractNumId="27" w15:restartNumberingAfterBreak="0">
     <w:nsid w:val="7D4F086D"/>
     <w:multiLevelType w:val="hybridMultilevel"/>
-    <w:tmpl w:val="901E64D6"/>
+    <w:tmpl w:val="7390EFD0"/>
     <w:lvl w:ilvl="0" w:tplc="40090017">
       <w:start w:val="1"/>
       <w:numFmt w:val="lowerLetter"/>
@@ -2253,7 +3619,7 @@
       </w:pPr>
     </w:lvl>
   </w:abstractNum>
-  <w:abstractNum w:abstractNumId="18" w15:restartNumberingAfterBreak="0">
+  <w:abstractNum w:abstractNumId="28" w15:restartNumberingAfterBreak="0">
     <w:nsid w:val="7EC8235E"/>
     <w:multiLevelType w:val="hybridMultilevel"/>
     <w:tmpl w:val="2ED2B2B0"/>
@@ -2339,44 +3705,270 @@
       </w:pPr>
     </w:lvl>
   </w:abstractNum>
+  <w:abstractNum w:abstractNumId="29" w15:restartNumberingAfterBreak="0">
+    <w:nsid w:val="7F1A6BF6"/>
+    <w:multiLevelType w:val="hybridMultilevel"/>
+    <w:tmpl w:val="21C272BE"/>
+    <w:lvl w:ilvl="0" w:tplc="4009000B">
+      <w:start w:val="1"/>
+      <w:numFmt w:val="bullet"/>
+      <w:lvlText w:val=""/>
+      <w:lvlJc w:val="left"/>
+      <w:pPr>
+        <w:ind w:left="2880" w:hanging="360"/>
+      </w:pPr>
+      <w:rPr>
+        <w:rFonts w:ascii="Wingdings" w:hAnsi="Wingdings" w:hint="default"/>
+      </w:rPr>
+    </w:lvl>
+    <w:lvl w:ilvl="1" w:tplc="40090003" w:tentative="1">
+      <w:start w:val="1"/>
+      <w:numFmt w:val="bullet"/>
+      <w:lvlText w:val="o"/>
+      <w:lvlJc w:val="left"/>
+      <w:pPr>
+        <w:ind w:left="3600" w:hanging="360"/>
+      </w:pPr>
+      <w:rPr>
+        <w:rFonts w:ascii="Courier New" w:hAnsi="Courier New" w:cs="Courier New" w:hint="default"/>
+      </w:rPr>
+    </w:lvl>
+    <w:lvl w:ilvl="2" w:tplc="40090005" w:tentative="1">
+      <w:start w:val="1"/>
+      <w:numFmt w:val="bullet"/>
+      <w:lvlText w:val=""/>
+      <w:lvlJc w:val="left"/>
+      <w:pPr>
+        <w:ind w:left="4320" w:hanging="360"/>
+      </w:pPr>
+      <w:rPr>
+        <w:rFonts w:ascii="Wingdings" w:hAnsi="Wingdings" w:hint="default"/>
+      </w:rPr>
+    </w:lvl>
+    <w:lvl w:ilvl="3" w:tplc="40090001" w:tentative="1">
+      <w:start w:val="1"/>
+      <w:numFmt w:val="bullet"/>
+      <w:lvlText w:val=""/>
+      <w:lvlJc w:val="left"/>
+      <w:pPr>
+        <w:ind w:left="5040" w:hanging="360"/>
+      </w:pPr>
+      <w:rPr>
+        <w:rFonts w:ascii="Symbol" w:hAnsi="Symbol" w:hint="default"/>
+      </w:rPr>
+    </w:lvl>
+    <w:lvl w:ilvl="4" w:tplc="40090003" w:tentative="1">
+      <w:start w:val="1"/>
+      <w:numFmt w:val="bullet"/>
+      <w:lvlText w:val="o"/>
+      <w:lvlJc w:val="left"/>
+      <w:pPr>
+        <w:ind w:left="5760" w:hanging="360"/>
+      </w:pPr>
+      <w:rPr>
+        <w:rFonts w:ascii="Courier New" w:hAnsi="Courier New" w:cs="Courier New" w:hint="default"/>
+      </w:rPr>
+    </w:lvl>
+    <w:lvl w:ilvl="5" w:tplc="40090005" w:tentative="1">
+      <w:start w:val="1"/>
+      <w:numFmt w:val="bullet"/>
+      <w:lvlText w:val=""/>
+      <w:lvlJc w:val="left"/>
+      <w:pPr>
+        <w:ind w:left="6480" w:hanging="360"/>
+      </w:pPr>
+      <w:rPr>
+        <w:rFonts w:ascii="Wingdings" w:hAnsi="Wingdings" w:hint="default"/>
+      </w:rPr>
+    </w:lvl>
+    <w:lvl w:ilvl="6" w:tplc="40090001" w:tentative="1">
+      <w:start w:val="1"/>
+      <w:numFmt w:val="bullet"/>
+      <w:lvlText w:val=""/>
+      <w:lvlJc w:val="left"/>
+      <w:pPr>
+        <w:ind w:left="7200" w:hanging="360"/>
+      </w:pPr>
+      <w:rPr>
+        <w:rFonts w:ascii="Symbol" w:hAnsi="Symbol" w:hint="default"/>
+      </w:rPr>
+    </w:lvl>
+    <w:lvl w:ilvl="7" w:tplc="40090003" w:tentative="1">
+      <w:start w:val="1"/>
+      <w:numFmt w:val="bullet"/>
+      <w:lvlText w:val="o"/>
+      <w:lvlJc w:val="left"/>
+      <w:pPr>
+        <w:ind w:left="7920" w:hanging="360"/>
+      </w:pPr>
+      <w:rPr>
+        <w:rFonts w:ascii="Courier New" w:hAnsi="Courier New" w:cs="Courier New" w:hint="default"/>
+      </w:rPr>
+    </w:lvl>
+    <w:lvl w:ilvl="8" w:tplc="40090005" w:tentative="1">
+      <w:start w:val="1"/>
+      <w:numFmt w:val="bullet"/>
+      <w:lvlText w:val=""/>
+      <w:lvlJc w:val="left"/>
+      <w:pPr>
+        <w:ind w:left="8640" w:hanging="360"/>
+      </w:pPr>
+      <w:rPr>
+        <w:rFonts w:ascii="Wingdings" w:hAnsi="Wingdings" w:hint="default"/>
+      </w:rPr>
+    </w:lvl>
+  </w:abstractNum>
+  <w:abstractNum w:abstractNumId="30" w15:restartNumberingAfterBreak="0">
+    <w:nsid w:val="7FC501D3"/>
+    <w:multiLevelType w:val="hybridMultilevel"/>
+    <w:tmpl w:val="4104AEEA"/>
+    <w:lvl w:ilvl="0" w:tplc="4009000B">
+      <w:start w:val="1"/>
+      <w:numFmt w:val="bullet"/>
+      <w:lvlText w:val=""/>
+      <w:lvlJc w:val="left"/>
+      <w:pPr>
+        <w:ind w:left="2520" w:hanging="360"/>
+      </w:pPr>
+      <w:rPr>
+        <w:rFonts w:ascii="Wingdings" w:hAnsi="Wingdings" w:hint="default"/>
+      </w:rPr>
+    </w:lvl>
+    <w:lvl w:ilvl="1" w:tplc="40090003" w:tentative="1">
+      <w:start w:val="1"/>
+      <w:numFmt w:val="bullet"/>
+      <w:lvlText w:val="o"/>
+      <w:lvlJc w:val="left"/>
+      <w:pPr>
+        <w:ind w:left="3240" w:hanging="360"/>
+      </w:pPr>
+      <w:rPr>
+        <w:rFonts w:ascii="Courier New" w:hAnsi="Courier New" w:cs="Courier New" w:hint="default"/>
+      </w:rPr>
+    </w:lvl>
+    <w:lvl w:ilvl="2" w:tplc="40090005" w:tentative="1">
+      <w:start w:val="1"/>
+      <w:numFmt w:val="bullet"/>
+      <w:lvlText w:val=""/>
+      <w:lvlJc w:val="left"/>
+      <w:pPr>
+        <w:ind w:left="3960" w:hanging="360"/>
+      </w:pPr>
+      <w:rPr>
+        <w:rFonts w:ascii="Wingdings" w:hAnsi="Wingdings" w:hint="default"/>
+      </w:rPr>
+    </w:lvl>
+    <w:lvl w:ilvl="3" w:tplc="40090001" w:tentative="1">
+      <w:start w:val="1"/>
+      <w:numFmt w:val="bullet"/>
+      <w:lvlText w:val=""/>
+      <w:lvlJc w:val="left"/>
+      <w:pPr>
+        <w:ind w:left="4680" w:hanging="360"/>
+      </w:pPr>
+      <w:rPr>
+        <w:rFonts w:ascii="Symbol" w:hAnsi="Symbol" w:hint="default"/>
+      </w:rPr>
+    </w:lvl>
+    <w:lvl w:ilvl="4" w:tplc="40090003" w:tentative="1">
+      <w:start w:val="1"/>
+      <w:numFmt w:val="bullet"/>
+      <w:lvlText w:val="o"/>
+      <w:lvlJc w:val="left"/>
+      <w:pPr>
+        <w:ind w:left="5400" w:hanging="360"/>
+      </w:pPr>
+      <w:rPr>
+        <w:rFonts w:ascii="Courier New" w:hAnsi="Courier New" w:cs="Courier New" w:hint="default"/>
+      </w:rPr>
+    </w:lvl>
+    <w:lvl w:ilvl="5" w:tplc="40090005" w:tentative="1">
+      <w:start w:val="1"/>
+      <w:numFmt w:val="bullet"/>
+      <w:lvlText w:val=""/>
+      <w:lvlJc w:val="left"/>
+      <w:pPr>
+        <w:ind w:left="6120" w:hanging="360"/>
+      </w:pPr>
+      <w:rPr>
+        <w:rFonts w:ascii="Wingdings" w:hAnsi="Wingdings" w:hint="default"/>
+      </w:rPr>
+    </w:lvl>
+    <w:lvl w:ilvl="6" w:tplc="40090001" w:tentative="1">
+      <w:start w:val="1"/>
+      <w:numFmt w:val="bullet"/>
+      <w:lvlText w:val=""/>
+      <w:lvlJc w:val="left"/>
+      <w:pPr>
+        <w:ind w:left="6840" w:hanging="360"/>
+      </w:pPr>
+      <w:rPr>
+        <w:rFonts w:ascii="Symbol" w:hAnsi="Symbol" w:hint="default"/>
+      </w:rPr>
+    </w:lvl>
+    <w:lvl w:ilvl="7" w:tplc="40090003" w:tentative="1">
+      <w:start w:val="1"/>
+      <w:numFmt w:val="bullet"/>
+      <w:lvlText w:val="o"/>
+      <w:lvlJc w:val="left"/>
+      <w:pPr>
+        <w:ind w:left="7560" w:hanging="360"/>
+      </w:pPr>
+      <w:rPr>
+        <w:rFonts w:ascii="Courier New" w:hAnsi="Courier New" w:cs="Courier New" w:hint="default"/>
+      </w:rPr>
+    </w:lvl>
+    <w:lvl w:ilvl="8" w:tplc="40090005" w:tentative="1">
+      <w:start w:val="1"/>
+      <w:numFmt w:val="bullet"/>
+      <w:lvlText w:val=""/>
+      <w:lvlJc w:val="left"/>
+      <w:pPr>
+        <w:ind w:left="8280" w:hanging="360"/>
+      </w:pPr>
+      <w:rPr>
+        <w:rFonts w:ascii="Wingdings" w:hAnsi="Wingdings" w:hint="default"/>
+      </w:rPr>
+    </w:lvl>
+  </w:abstractNum>
   <w:num w:numId="1" w16cid:durableId="1908032755">
-    <w:abstractNumId w:val="16"/>
+    <w:abstractNumId w:val="23"/>
   </w:num>
   <w:num w:numId="2" w16cid:durableId="1487281849">
-    <w:abstractNumId w:val="13"/>
+    <w:abstractNumId w:val="18"/>
   </w:num>
   <w:num w:numId="3" w16cid:durableId="1363363264">
-    <w:abstractNumId w:val="6"/>
+    <w:abstractNumId w:val="7"/>
   </w:num>
   <w:num w:numId="4" w16cid:durableId="1391611439">
-    <w:abstractNumId w:val="9"/>
+    <w:abstractNumId w:val="12"/>
   </w:num>
   <w:num w:numId="5" w16cid:durableId="1683319294">
     <w:abstractNumId w:val="3"/>
   </w:num>
   <w:num w:numId="6" w16cid:durableId="170989779">
-    <w:abstractNumId w:val="5"/>
+    <w:abstractNumId w:val="6"/>
   </w:num>
   <w:num w:numId="7" w16cid:durableId="1978753776">
-    <w:abstractNumId w:val="12"/>
+    <w:abstractNumId w:val="16"/>
   </w:num>
   <w:num w:numId="8" w16cid:durableId="1395277957">
-    <w:abstractNumId w:val="15"/>
+    <w:abstractNumId w:val="22"/>
   </w:num>
   <w:num w:numId="9" w16cid:durableId="296834526">
     <w:abstractNumId w:val="0"/>
   </w:num>
   <w:num w:numId="10" w16cid:durableId="363869402">
-    <w:abstractNumId w:val="10"/>
+    <w:abstractNumId w:val="14"/>
   </w:num>
   <w:num w:numId="11" w16cid:durableId="155462444">
-    <w:abstractNumId w:val="14"/>
+    <w:abstractNumId w:val="19"/>
   </w:num>
   <w:num w:numId="12" w16cid:durableId="65418506">
-    <w:abstractNumId w:val="18"/>
+    <w:abstractNumId w:val="28"/>
   </w:num>
   <w:num w:numId="13" w16cid:durableId="1625187934">
-    <w:abstractNumId w:val="17"/>
+    <w:abstractNumId w:val="27"/>
   </w:num>
   <w:num w:numId="14" w16cid:durableId="1170097536">
     <w:abstractNumId w:val="4"/>
@@ -2385,16 +3977,52 @@
     <w:abstractNumId w:val="1"/>
   </w:num>
   <w:num w:numId="16" w16cid:durableId="1836725846">
+    <w:abstractNumId w:val="10"/>
+  </w:num>
+  <w:num w:numId="17" w16cid:durableId="460422723">
     <w:abstractNumId w:val="8"/>
   </w:num>
-  <w:num w:numId="17" w16cid:durableId="460422723">
-    <w:abstractNumId w:val="7"/>
-  </w:num>
   <w:num w:numId="18" w16cid:durableId="1706255114">
-    <w:abstractNumId w:val="11"/>
+    <w:abstractNumId w:val="15"/>
   </w:num>
   <w:num w:numId="19" w16cid:durableId="2056925530">
     <w:abstractNumId w:val="2"/>
+  </w:num>
+  <w:num w:numId="20" w16cid:durableId="475800808">
+    <w:abstractNumId w:val="30"/>
+  </w:num>
+  <w:num w:numId="21" w16cid:durableId="1828135116">
+    <w:abstractNumId w:val="21"/>
+  </w:num>
+  <w:num w:numId="22" w16cid:durableId="688024926">
+    <w:abstractNumId w:val="24"/>
+  </w:num>
+  <w:num w:numId="23" w16cid:durableId="463351111">
+    <w:abstractNumId w:val="9"/>
+  </w:num>
+  <w:num w:numId="24" w16cid:durableId="1754351653">
+    <w:abstractNumId w:val="26"/>
+  </w:num>
+  <w:num w:numId="25" w16cid:durableId="1924339945">
+    <w:abstractNumId w:val="17"/>
+  </w:num>
+  <w:num w:numId="26" w16cid:durableId="538276549">
+    <w:abstractNumId w:val="13"/>
+  </w:num>
+  <w:num w:numId="27" w16cid:durableId="1893343674">
+    <w:abstractNumId w:val="5"/>
+  </w:num>
+  <w:num w:numId="28" w16cid:durableId="1564675465">
+    <w:abstractNumId w:val="25"/>
+  </w:num>
+  <w:num w:numId="29" w16cid:durableId="736516756">
+    <w:abstractNumId w:val="11"/>
+  </w:num>
+  <w:num w:numId="30" w16cid:durableId="1576429787">
+    <w:abstractNumId w:val="20"/>
+  </w:num>
+  <w:num w:numId="31" w16cid:durableId="788163170">
+    <w:abstractNumId w:val="29"/>
   </w:num>
 </w:numbering>
 </file>
@@ -3002,7 +4630,6 @@
   <w:style w:type="character" w:default="1" w:styleId="DefaultParagraphFont">
     <w:name w:val="Default Paragraph Font"/>
     <w:uiPriority w:val="1"/>
-    <w:semiHidden/>
     <w:unhideWhenUsed/>
   </w:style>
   <w:style w:type="table" w:default="1" w:styleId="TableNormal">

</xml_diff>